<commit_message>
Aula do DOG dia 27/06/2012
Quadro da aula...Explicação de padrão para programação, struct vs class,
.h vs .cpp.
</commit_message>
<xml_diff>
--- a/Ricardo/27-06-2012/Quadro da aula.docx
+++ b/Ricardo/27-06-2012/Quadro da aula.docx
@@ -3,8 +3,2280 @@
 <w:document xmlns:wpc="http://schemas.microsoft.com/office/word/2010/wordprocessingCanvas" xmlns:mc="http://schemas.openxmlformats.org/markup-compatibility/2006" xmlns:o="urn:schemas-microsoft-com:office:office" xmlns:r="http://schemas.openxmlformats.org/officeDocument/2006/relationships" xmlns:m="http://schemas.openxmlformats.org/officeDocument/2006/math" xmlns:v="urn:schemas-microsoft-com:vml" xmlns:wp14="http://schemas.microsoft.com/office/word/2010/wordprocessingDrawing" xmlns:wp="http://schemas.openxmlformats.org/drawingml/2006/wordprocessingDrawing" xmlns:w10="urn:schemas-microsoft-com:office:word" xmlns:w="http://schemas.openxmlformats.org/wordprocessingml/2006/main" xmlns:w14="http://schemas.microsoft.com/office/word/2010/wordml" xmlns:wpg="http://schemas.microsoft.com/office/word/2010/wordprocessingGroup" xmlns:wpi="http://schemas.microsoft.com/office/word/2010/wordprocessingInk" xmlns:wne="http://schemas.microsoft.com/office/word/2006/wordml" xmlns:wps="http://schemas.microsoft.com/office/word/2010/wordprocessingShape" mc:Ignorable="w14 wp14">
   <w:body>
     <w:p>
+      <w:pPr>
+        <w:jc w:val="center"/>
+        <w:rPr>
+          <w:rFonts w:ascii="Times New Roman" w:hAnsi="Times New Roman" w:cs="Times New Roman"/>
+          <w:b/>
+          <w:sz w:val="24"/>
+          <w:szCs w:val="24"/>
+        </w:rPr>
+      </w:pPr>
+      <w:r>
+        <w:rPr>
+          <w:rFonts w:ascii="Times New Roman" w:hAnsi="Times New Roman" w:cs="Times New Roman"/>
+          <w:b/>
+          <w:sz w:val="24"/>
+          <w:szCs w:val="24"/>
+        </w:rPr>
+        <w:t>PADRÃO DE CÓDIGO:</w:t>
+      </w:r>
+    </w:p>
+    <w:p>
+      <w:pPr>
+        <w:rPr>
+          <w:rFonts w:ascii="Times New Roman" w:hAnsi="Times New Roman" w:cs="Times New Roman"/>
+          <w:sz w:val="24"/>
+          <w:szCs w:val="24"/>
+        </w:rPr>
+      </w:pPr>
+      <w:r>
+        <w:rPr>
+          <w:rFonts w:ascii="Times New Roman" w:hAnsi="Times New Roman" w:cs="Times New Roman"/>
+          <w:b/>
+          <w:sz w:val="24"/>
+          <w:szCs w:val="24"/>
+        </w:rPr>
+        <w:t xml:space="preserve">Variáveis: </w:t>
+      </w:r>
+      <w:proofErr w:type="spellStart"/>
+      <w:proofErr w:type="gramStart"/>
+      <w:r>
+        <w:rPr>
+          <w:rFonts w:ascii="Times New Roman" w:hAnsi="Times New Roman" w:cs="Times New Roman"/>
+          <w:b/>
+          <w:sz w:val="24"/>
+          <w:szCs w:val="24"/>
+        </w:rPr>
+        <w:t>c</w:t>
+      </w:r>
+      <w:r>
+        <w:rPr>
+          <w:rFonts w:ascii="Times New Roman" w:hAnsi="Times New Roman" w:cs="Times New Roman"/>
+          <w:sz w:val="24"/>
+          <w:szCs w:val="24"/>
+        </w:rPr>
+        <w:t>amel</w:t>
+      </w:r>
+      <w:r>
+        <w:rPr>
+          <w:rFonts w:ascii="Times New Roman" w:hAnsi="Times New Roman" w:cs="Times New Roman"/>
+          <w:b/>
+          <w:sz w:val="24"/>
+          <w:szCs w:val="24"/>
+        </w:rPr>
+        <w:t>C</w:t>
+      </w:r>
+      <w:r>
+        <w:rPr>
+          <w:rFonts w:ascii="Times New Roman" w:hAnsi="Times New Roman" w:cs="Times New Roman"/>
+          <w:sz w:val="24"/>
+          <w:szCs w:val="24"/>
+        </w:rPr>
+        <w:t>ase</w:t>
+      </w:r>
+      <w:proofErr w:type="spellEnd"/>
+      <w:proofErr w:type="gramEnd"/>
+    </w:p>
+    <w:p>
+      <w:pPr>
+        <w:rPr>
+          <w:rFonts w:ascii="Times New Roman" w:hAnsi="Times New Roman" w:cs="Times New Roman"/>
+          <w:sz w:val="24"/>
+          <w:szCs w:val="24"/>
+        </w:rPr>
+      </w:pPr>
+      <w:proofErr w:type="gramStart"/>
+      <w:r>
+        <w:rPr>
+          <w:rFonts w:ascii="Times New Roman" w:hAnsi="Times New Roman" w:cs="Times New Roman"/>
+          <w:b/>
+          <w:sz w:val="24"/>
+          <w:szCs w:val="24"/>
+        </w:rPr>
+        <w:t>Tipos(</w:t>
+      </w:r>
+      <w:proofErr w:type="spellStart"/>
+      <w:proofErr w:type="gramEnd"/>
+      <w:r>
+        <w:rPr>
+          <w:rFonts w:ascii="Times New Roman" w:hAnsi="Times New Roman" w:cs="Times New Roman"/>
+          <w:b/>
+          <w:sz w:val="24"/>
+          <w:szCs w:val="24"/>
+        </w:rPr>
+        <w:t>classe</w:t>
+      </w:r>
+      <w:r>
+        <w:rPr>
+          <w:rFonts w:ascii="Times New Roman" w:hAnsi="Times New Roman" w:cs="Times New Roman"/>
+          <w:b/>
+          <w:sz w:val="24"/>
+          <w:szCs w:val="24"/>
+        </w:rPr>
+        <w:t>,funções</w:t>
+      </w:r>
+      <w:proofErr w:type="spellEnd"/>
+      <w:r>
+        <w:rPr>
+          <w:rFonts w:ascii="Times New Roman" w:hAnsi="Times New Roman" w:cs="Times New Roman"/>
+          <w:b/>
+          <w:sz w:val="24"/>
+          <w:szCs w:val="24"/>
+        </w:rPr>
+        <w:t xml:space="preserve">): </w:t>
+      </w:r>
+      <w:proofErr w:type="spellStart"/>
+      <w:r>
+        <w:rPr>
+          <w:rFonts w:ascii="Times New Roman" w:hAnsi="Times New Roman" w:cs="Times New Roman"/>
+          <w:b/>
+          <w:sz w:val="24"/>
+          <w:szCs w:val="24"/>
+        </w:rPr>
+        <w:t>C</w:t>
+      </w:r>
+      <w:r>
+        <w:rPr>
+          <w:rFonts w:ascii="Times New Roman" w:hAnsi="Times New Roman" w:cs="Times New Roman"/>
+          <w:sz w:val="24"/>
+          <w:szCs w:val="24"/>
+        </w:rPr>
+        <w:t>amel</w:t>
+      </w:r>
+      <w:r>
+        <w:rPr>
+          <w:rFonts w:ascii="Times New Roman" w:hAnsi="Times New Roman" w:cs="Times New Roman"/>
+          <w:b/>
+          <w:sz w:val="24"/>
+          <w:szCs w:val="24"/>
+        </w:rPr>
+        <w:t>C</w:t>
+      </w:r>
+      <w:r>
+        <w:rPr>
+          <w:rFonts w:ascii="Times New Roman" w:hAnsi="Times New Roman" w:cs="Times New Roman"/>
+          <w:sz w:val="24"/>
+          <w:szCs w:val="24"/>
+        </w:rPr>
+        <w:t>ase</w:t>
+      </w:r>
+      <w:proofErr w:type="spellEnd"/>
+    </w:p>
+    <w:p>
+      <w:pPr>
+        <w:rPr>
+          <w:rFonts w:ascii="Times New Roman" w:hAnsi="Times New Roman" w:cs="Times New Roman"/>
+          <w:sz w:val="24"/>
+          <w:szCs w:val="24"/>
+        </w:rPr>
+      </w:pPr>
+      <w:r>
+        <w:rPr>
+          <w:rFonts w:ascii="Times New Roman" w:hAnsi="Times New Roman" w:cs="Times New Roman"/>
+          <w:b/>
+          <w:sz w:val="24"/>
+          <w:szCs w:val="24"/>
+        </w:rPr>
+        <w:t>Constantes</w:t>
+      </w:r>
+      <w:r>
+        <w:rPr>
+          <w:rFonts w:ascii="Times New Roman" w:hAnsi="Times New Roman" w:cs="Times New Roman"/>
+          <w:b/>
+          <w:sz w:val="24"/>
+          <w:szCs w:val="24"/>
+        </w:rPr>
+        <w:t>/Macro</w:t>
+      </w:r>
+      <w:r>
+        <w:rPr>
+          <w:rFonts w:ascii="Times New Roman" w:hAnsi="Times New Roman" w:cs="Times New Roman"/>
+          <w:b/>
+          <w:sz w:val="24"/>
+          <w:szCs w:val="24"/>
+        </w:rPr>
+        <w:t xml:space="preserve">: </w:t>
+      </w:r>
+      <w:r>
+        <w:rPr>
+          <w:rFonts w:ascii="Times New Roman" w:hAnsi="Times New Roman" w:cs="Times New Roman"/>
+          <w:b/>
+          <w:sz w:val="24"/>
+          <w:szCs w:val="24"/>
+        </w:rPr>
+        <w:t>C</w:t>
+      </w:r>
+      <w:r>
+        <w:rPr>
+          <w:rFonts w:ascii="Times New Roman" w:hAnsi="Times New Roman" w:cs="Times New Roman"/>
+          <w:sz w:val="24"/>
+          <w:szCs w:val="24"/>
+        </w:rPr>
+        <w:t>AMEL</w:t>
+      </w:r>
+      <w:r>
+        <w:rPr>
+          <w:rFonts w:ascii="Times New Roman" w:hAnsi="Times New Roman" w:cs="Times New Roman"/>
+          <w:b/>
+          <w:sz w:val="24"/>
+          <w:szCs w:val="24"/>
+        </w:rPr>
+        <w:t>_C</w:t>
+      </w:r>
+      <w:r>
+        <w:rPr>
+          <w:rFonts w:ascii="Times New Roman" w:hAnsi="Times New Roman" w:cs="Times New Roman"/>
+          <w:sz w:val="24"/>
+          <w:szCs w:val="24"/>
+        </w:rPr>
+        <w:t>ASE</w:t>
+      </w:r>
+    </w:p>
+    <w:p>
+      <w:pPr>
+        <w:rPr>
+          <w:rFonts w:ascii="Times New Roman" w:hAnsi="Times New Roman" w:cs="Times New Roman"/>
+          <w:sz w:val="24"/>
+          <w:szCs w:val="24"/>
+        </w:rPr>
+      </w:pPr>
+      <w:r>
+        <w:rPr>
+          <w:rFonts w:ascii="Times New Roman" w:hAnsi="Times New Roman" w:cs="Times New Roman"/>
+          <w:b/>
+          <w:sz w:val="24"/>
+          <w:szCs w:val="24"/>
+        </w:rPr>
+        <w:t xml:space="preserve">Variáveis globais: </w:t>
+      </w:r>
+      <w:proofErr w:type="spellStart"/>
+      <w:proofErr w:type="gramStart"/>
+      <w:r>
+        <w:rPr>
+          <w:rFonts w:ascii="Times New Roman" w:hAnsi="Times New Roman" w:cs="Times New Roman"/>
+          <w:b/>
+          <w:sz w:val="24"/>
+          <w:szCs w:val="24"/>
+        </w:rPr>
+        <w:t>g_c</w:t>
+      </w:r>
+      <w:r>
+        <w:rPr>
+          <w:rFonts w:ascii="Times New Roman" w:hAnsi="Times New Roman" w:cs="Times New Roman"/>
+          <w:sz w:val="24"/>
+          <w:szCs w:val="24"/>
+        </w:rPr>
+        <w:t>amel</w:t>
+      </w:r>
+      <w:r>
+        <w:rPr>
+          <w:rFonts w:ascii="Times New Roman" w:hAnsi="Times New Roman" w:cs="Times New Roman"/>
+          <w:b/>
+          <w:sz w:val="24"/>
+          <w:szCs w:val="24"/>
+        </w:rPr>
+        <w:t>C</w:t>
+      </w:r>
+      <w:r>
+        <w:rPr>
+          <w:rFonts w:ascii="Times New Roman" w:hAnsi="Times New Roman" w:cs="Times New Roman"/>
+          <w:sz w:val="24"/>
+          <w:szCs w:val="24"/>
+        </w:rPr>
+        <w:t>ase</w:t>
+      </w:r>
+      <w:proofErr w:type="spellEnd"/>
+      <w:proofErr w:type="gramEnd"/>
+    </w:p>
+    <w:p>
+      <w:pPr>
+        <w:ind w:firstLine="708"/>
+        <w:rPr>
+          <w:rFonts w:ascii="Times New Roman" w:hAnsi="Times New Roman" w:cs="Times New Roman"/>
+          <w:sz w:val="24"/>
+          <w:szCs w:val="24"/>
+        </w:rPr>
+      </w:pPr>
+      <w:proofErr w:type="spellStart"/>
+      <w:r>
+        <w:rPr>
+          <w:rFonts w:ascii="Times New Roman" w:hAnsi="Times New Roman" w:cs="Times New Roman"/>
+          <w:b/>
+          <w:sz w:val="24"/>
+          <w:szCs w:val="24"/>
+        </w:rPr>
+        <w:t>Obs</w:t>
+      </w:r>
+      <w:proofErr w:type="spellEnd"/>
+      <w:r>
+        <w:rPr>
+          <w:rFonts w:ascii="Times New Roman" w:hAnsi="Times New Roman" w:cs="Times New Roman"/>
+          <w:b/>
+          <w:sz w:val="24"/>
+          <w:szCs w:val="24"/>
+        </w:rPr>
+        <w:t>:</w:t>
+      </w:r>
+      <w:r>
+        <w:rPr>
+          <w:rFonts w:ascii="Times New Roman" w:hAnsi="Times New Roman" w:cs="Times New Roman"/>
+          <w:sz w:val="24"/>
+          <w:szCs w:val="24"/>
+        </w:rPr>
+        <w:t xml:space="preserve"> Para </w:t>
+      </w:r>
+      <w:proofErr w:type="spellStart"/>
+      <w:r>
+        <w:rPr>
+          <w:rFonts w:ascii="Times New Roman" w:hAnsi="Times New Roman" w:cs="Times New Roman"/>
+          <w:sz w:val="24"/>
+          <w:szCs w:val="24"/>
+        </w:rPr>
+        <w:t>linkar</w:t>
+      </w:r>
+      <w:proofErr w:type="spellEnd"/>
+      <w:r>
+        <w:rPr>
+          <w:rFonts w:ascii="Times New Roman" w:hAnsi="Times New Roman" w:cs="Times New Roman"/>
+          <w:sz w:val="24"/>
+          <w:szCs w:val="24"/>
+        </w:rPr>
+        <w:t xml:space="preserve">, usa-se </w:t>
+      </w:r>
+      <w:proofErr w:type="spellStart"/>
+      <w:r>
+        <w:rPr>
+          <w:rFonts w:ascii="Times New Roman" w:hAnsi="Times New Roman" w:cs="Times New Roman"/>
+          <w:b/>
+          <w:sz w:val="24"/>
+          <w:szCs w:val="24"/>
+        </w:rPr>
+        <w:t>extern</w:t>
+      </w:r>
+      <w:proofErr w:type="spellEnd"/>
+      <w:r>
+        <w:rPr>
+          <w:rFonts w:ascii="Times New Roman" w:hAnsi="Times New Roman" w:cs="Times New Roman"/>
+          <w:b/>
+          <w:sz w:val="24"/>
+          <w:szCs w:val="24"/>
+        </w:rPr>
+        <w:t xml:space="preserve"> </w:t>
+      </w:r>
+      <w:r>
+        <w:rPr>
+          <w:rFonts w:ascii="Times New Roman" w:hAnsi="Times New Roman" w:cs="Times New Roman"/>
+          <w:sz w:val="24"/>
+          <w:szCs w:val="24"/>
+        </w:rPr>
+        <w:t>antes do nome da variável.</w:t>
+      </w:r>
+    </w:p>
+    <w:p>
+      <w:pPr>
+        <w:rPr>
+          <w:rFonts w:ascii="Times New Roman" w:hAnsi="Times New Roman" w:cs="Times New Roman"/>
+          <w:sz w:val="24"/>
+          <w:szCs w:val="24"/>
+        </w:rPr>
+      </w:pPr>
+      <w:r>
+        <w:rPr>
+          <w:rFonts w:ascii="Times New Roman" w:hAnsi="Times New Roman" w:cs="Times New Roman"/>
+          <w:sz w:val="24"/>
+          <w:szCs w:val="24"/>
+        </w:rPr>
+        <w:tab/>
+      </w:r>
+      <w:r>
+        <w:rPr>
+          <w:rFonts w:ascii="Times New Roman" w:hAnsi="Times New Roman" w:cs="Times New Roman"/>
+          <w:sz w:val="24"/>
+          <w:szCs w:val="24"/>
+        </w:rPr>
+        <w:tab/>
+      </w:r>
+      <w:proofErr w:type="spellStart"/>
+      <w:r>
+        <w:rPr>
+          <w:rFonts w:ascii="Times New Roman" w:hAnsi="Times New Roman" w:cs="Times New Roman"/>
+          <w:b/>
+          <w:sz w:val="24"/>
+          <w:szCs w:val="24"/>
+        </w:rPr>
+        <w:t>Ex</w:t>
+      </w:r>
+      <w:proofErr w:type="spellEnd"/>
+      <w:r>
+        <w:rPr>
+          <w:rFonts w:ascii="Times New Roman" w:hAnsi="Times New Roman" w:cs="Times New Roman"/>
+          <w:b/>
+          <w:sz w:val="24"/>
+          <w:szCs w:val="24"/>
+        </w:rPr>
+        <w:t>:</w:t>
+      </w:r>
+      <w:r>
+        <w:rPr>
+          <w:rFonts w:ascii="Times New Roman" w:hAnsi="Times New Roman" w:cs="Times New Roman"/>
+          <w:sz w:val="24"/>
+          <w:szCs w:val="24"/>
+        </w:rPr>
+        <w:t xml:space="preserve"> </w:t>
+      </w:r>
+      <w:proofErr w:type="spellStart"/>
+      <w:r>
+        <w:rPr>
+          <w:rFonts w:ascii="Times New Roman" w:hAnsi="Times New Roman" w:cs="Times New Roman"/>
+          <w:sz w:val="24"/>
+          <w:szCs w:val="24"/>
+        </w:rPr>
+        <w:t>extern</w:t>
+      </w:r>
+      <w:proofErr w:type="spellEnd"/>
+      <w:r>
+        <w:rPr>
+          <w:rFonts w:ascii="Times New Roman" w:hAnsi="Times New Roman" w:cs="Times New Roman"/>
+          <w:sz w:val="24"/>
+          <w:szCs w:val="24"/>
+        </w:rPr>
+        <w:t xml:space="preserve"> </w:t>
+      </w:r>
+      <w:proofErr w:type="spellStart"/>
+      <w:r>
+        <w:rPr>
+          <w:rFonts w:ascii="Times New Roman" w:hAnsi="Times New Roman" w:cs="Times New Roman"/>
+          <w:sz w:val="24"/>
+          <w:szCs w:val="24"/>
+        </w:rPr>
+        <w:t>int</w:t>
+      </w:r>
+      <w:proofErr w:type="spellEnd"/>
+      <w:r>
+        <w:rPr>
+          <w:rFonts w:ascii="Times New Roman" w:hAnsi="Times New Roman" w:cs="Times New Roman"/>
+          <w:sz w:val="24"/>
+          <w:szCs w:val="24"/>
+        </w:rPr>
+        <w:t xml:space="preserve"> </w:t>
+      </w:r>
+      <w:proofErr w:type="spellStart"/>
+      <w:proofErr w:type="gramStart"/>
+      <w:r>
+        <w:rPr>
+          <w:rFonts w:ascii="Times New Roman" w:hAnsi="Times New Roman" w:cs="Times New Roman"/>
+          <w:sz w:val="24"/>
+          <w:szCs w:val="24"/>
+        </w:rPr>
+        <w:t>idadeDoUsuario</w:t>
+      </w:r>
+      <w:proofErr w:type="spellEnd"/>
+      <w:proofErr w:type="gramEnd"/>
+      <w:r>
+        <w:rPr>
+          <w:rFonts w:ascii="Times New Roman" w:hAnsi="Times New Roman" w:cs="Times New Roman"/>
+          <w:sz w:val="24"/>
+          <w:szCs w:val="24"/>
+        </w:rPr>
+        <w:t>;</w:t>
+      </w:r>
+    </w:p>
+    <w:p>
+      <w:pPr>
+        <w:rPr>
+          <w:rFonts w:ascii="Times New Roman" w:hAnsi="Times New Roman" w:cs="Times New Roman"/>
+          <w:sz w:val="24"/>
+          <w:szCs w:val="24"/>
+        </w:rPr>
+      </w:pPr>
+      <w:r>
+        <w:rPr>
+          <w:rFonts w:ascii="Times New Roman" w:hAnsi="Times New Roman" w:cs="Times New Roman"/>
+          <w:b/>
+          <w:sz w:val="24"/>
+          <w:szCs w:val="24"/>
+        </w:rPr>
+        <w:t xml:space="preserve">Variáveis estáticas: </w:t>
+      </w:r>
+      <w:proofErr w:type="spellStart"/>
+      <w:proofErr w:type="gramStart"/>
+      <w:r>
+        <w:rPr>
+          <w:rFonts w:ascii="Times New Roman" w:hAnsi="Times New Roman" w:cs="Times New Roman"/>
+          <w:b/>
+          <w:sz w:val="24"/>
+          <w:szCs w:val="24"/>
+        </w:rPr>
+        <w:t>s_c</w:t>
+      </w:r>
+      <w:r>
+        <w:rPr>
+          <w:rFonts w:ascii="Times New Roman" w:hAnsi="Times New Roman" w:cs="Times New Roman"/>
+          <w:sz w:val="24"/>
+          <w:szCs w:val="24"/>
+        </w:rPr>
+        <w:t>amel</w:t>
+      </w:r>
+      <w:r>
+        <w:rPr>
+          <w:rFonts w:ascii="Times New Roman" w:hAnsi="Times New Roman" w:cs="Times New Roman"/>
+          <w:b/>
+          <w:sz w:val="24"/>
+          <w:szCs w:val="24"/>
+        </w:rPr>
+        <w:t>C</w:t>
+      </w:r>
+      <w:r>
+        <w:rPr>
+          <w:rFonts w:ascii="Times New Roman" w:hAnsi="Times New Roman" w:cs="Times New Roman"/>
+          <w:sz w:val="24"/>
+          <w:szCs w:val="24"/>
+        </w:rPr>
+        <w:t>ase</w:t>
+      </w:r>
+      <w:proofErr w:type="spellEnd"/>
+      <w:proofErr w:type="gramEnd"/>
+    </w:p>
+    <w:p>
+      <w:pPr>
+        <w:spacing w:after="0" w:line="360" w:lineRule="auto"/>
+        <w:rPr>
+          <w:rFonts w:ascii="Times New Roman" w:hAnsi="Times New Roman" w:cs="Times New Roman"/>
+          <w:sz w:val="24"/>
+          <w:szCs w:val="24"/>
+        </w:rPr>
+      </w:pPr>
+      <w:r>
+        <w:rPr>
+          <w:rFonts w:ascii="Times New Roman" w:hAnsi="Times New Roman" w:cs="Times New Roman"/>
+          <w:sz w:val="24"/>
+          <w:szCs w:val="24"/>
+        </w:rPr>
+        <w:tab/>
+      </w:r>
+      <w:proofErr w:type="spellStart"/>
+      <w:r>
+        <w:rPr>
+          <w:rFonts w:ascii="Times New Roman" w:hAnsi="Times New Roman" w:cs="Times New Roman"/>
+          <w:b/>
+          <w:sz w:val="24"/>
+          <w:szCs w:val="24"/>
+        </w:rPr>
+        <w:t>Obs</w:t>
+      </w:r>
+      <w:proofErr w:type="spellEnd"/>
+      <w:r>
+        <w:rPr>
+          <w:rFonts w:ascii="Times New Roman" w:hAnsi="Times New Roman" w:cs="Times New Roman"/>
+          <w:b/>
+          <w:sz w:val="24"/>
+          <w:szCs w:val="24"/>
+        </w:rPr>
+        <w:t>:</w:t>
+      </w:r>
+      <w:r>
+        <w:rPr>
+          <w:rFonts w:ascii="Times New Roman" w:hAnsi="Times New Roman" w:cs="Times New Roman"/>
+          <w:sz w:val="24"/>
+          <w:szCs w:val="24"/>
+        </w:rPr>
+        <w:t xml:space="preserve"> Variáveis estáticas são inicializadas só uma vez</w:t>
+      </w:r>
+      <w:r>
+        <w:rPr>
+          <w:rFonts w:ascii="Times New Roman" w:hAnsi="Times New Roman" w:cs="Times New Roman"/>
+          <w:sz w:val="24"/>
+          <w:szCs w:val="24"/>
+        </w:rPr>
+        <w:t>,</w:t>
+      </w:r>
+      <w:r>
+        <w:rPr>
+          <w:rFonts w:ascii="Times New Roman" w:hAnsi="Times New Roman" w:cs="Times New Roman"/>
+          <w:sz w:val="24"/>
+          <w:szCs w:val="24"/>
+        </w:rPr>
+        <w:t xml:space="preserve"> só existe</w:t>
+      </w:r>
+      <w:r>
+        <w:rPr>
+          <w:rFonts w:ascii="Times New Roman" w:hAnsi="Times New Roman" w:cs="Times New Roman"/>
+          <w:sz w:val="24"/>
+          <w:szCs w:val="24"/>
+        </w:rPr>
+        <w:t>m</w:t>
+      </w:r>
+      <w:r>
+        <w:rPr>
+          <w:rFonts w:ascii="Times New Roman" w:hAnsi="Times New Roman" w:cs="Times New Roman"/>
+          <w:sz w:val="24"/>
+          <w:szCs w:val="24"/>
+        </w:rPr>
+        <w:t xml:space="preserve"> dentro do escopo da função</w:t>
+      </w:r>
+      <w:r>
+        <w:rPr>
+          <w:rFonts w:ascii="Times New Roman" w:hAnsi="Times New Roman" w:cs="Times New Roman"/>
+          <w:sz w:val="24"/>
+          <w:szCs w:val="24"/>
+        </w:rPr>
+        <w:t xml:space="preserve"> e continuam existindo mesmo depois da função terminar.</w:t>
+      </w:r>
+    </w:p>
+    <w:p>
+      <w:pPr>
+        <w:rPr>
+          <w:rFonts w:ascii="Times New Roman" w:hAnsi="Times New Roman" w:cs="Times New Roman"/>
+          <w:sz w:val="24"/>
+          <w:szCs w:val="24"/>
+        </w:rPr>
+      </w:pPr>
+      <w:r>
+        <w:rPr>
+          <w:rFonts w:ascii="Times New Roman" w:hAnsi="Times New Roman" w:cs="Times New Roman"/>
+          <w:b/>
+          <w:sz w:val="24"/>
+          <w:szCs w:val="24"/>
+        </w:rPr>
+        <w:t xml:space="preserve">Ponteiros: </w:t>
+      </w:r>
+      <w:r>
+        <w:rPr>
+          <w:rFonts w:ascii="Times New Roman" w:hAnsi="Times New Roman" w:cs="Times New Roman"/>
+          <w:sz w:val="24"/>
+          <w:szCs w:val="24"/>
+        </w:rPr>
+        <w:t xml:space="preserve">tipo* </w:t>
+      </w:r>
+      <w:proofErr w:type="spellStart"/>
+      <w:proofErr w:type="gramStart"/>
+      <w:r>
+        <w:rPr>
+          <w:rFonts w:ascii="Times New Roman" w:hAnsi="Times New Roman" w:cs="Times New Roman"/>
+          <w:b/>
+          <w:sz w:val="24"/>
+          <w:szCs w:val="24"/>
+        </w:rPr>
+        <w:t>c</w:t>
+      </w:r>
+      <w:r>
+        <w:rPr>
+          <w:rFonts w:ascii="Times New Roman" w:hAnsi="Times New Roman" w:cs="Times New Roman"/>
+          <w:sz w:val="24"/>
+          <w:szCs w:val="24"/>
+        </w:rPr>
+        <w:t>amel</w:t>
+      </w:r>
+      <w:r>
+        <w:rPr>
+          <w:rFonts w:ascii="Times New Roman" w:hAnsi="Times New Roman" w:cs="Times New Roman"/>
+          <w:b/>
+          <w:sz w:val="24"/>
+          <w:szCs w:val="24"/>
+        </w:rPr>
+        <w:t>C</w:t>
+      </w:r>
+      <w:r>
+        <w:rPr>
+          <w:rFonts w:ascii="Times New Roman" w:hAnsi="Times New Roman" w:cs="Times New Roman"/>
+          <w:sz w:val="24"/>
+          <w:szCs w:val="24"/>
+        </w:rPr>
+        <w:t>ase</w:t>
+      </w:r>
+      <w:proofErr w:type="spellEnd"/>
+      <w:proofErr w:type="gramEnd"/>
+      <w:r>
+        <w:rPr>
+          <w:rFonts w:ascii="Times New Roman" w:hAnsi="Times New Roman" w:cs="Times New Roman"/>
+          <w:sz w:val="24"/>
+          <w:szCs w:val="24"/>
+        </w:rPr>
+        <w:t>;</w:t>
+      </w:r>
+    </w:p>
+    <w:p>
+      <w:pPr>
+        <w:rPr>
+          <w:rFonts w:ascii="Times New Roman" w:hAnsi="Times New Roman" w:cs="Times New Roman"/>
+          <w:sz w:val="24"/>
+          <w:szCs w:val="24"/>
+        </w:rPr>
+      </w:pPr>
+      <w:r>
+        <w:rPr>
+          <w:rFonts w:ascii="Times New Roman" w:hAnsi="Times New Roman" w:cs="Times New Roman"/>
+          <w:b/>
+          <w:sz w:val="24"/>
+          <w:szCs w:val="24"/>
+        </w:rPr>
+        <w:t>Funções:</w:t>
+      </w:r>
+    </w:p>
+    <w:p>
+      <w:pPr>
+        <w:rPr>
+          <w:rFonts w:ascii="Times New Roman" w:hAnsi="Times New Roman" w:cs="Times New Roman"/>
+          <w:sz w:val="24"/>
+          <w:szCs w:val="24"/>
+        </w:rPr>
+      </w:pPr>
+      <w:r>
+        <w:rPr>
+          <w:rFonts w:ascii="Times New Roman" w:hAnsi="Times New Roman" w:cs="Times New Roman"/>
+          <w:sz w:val="24"/>
+          <w:szCs w:val="24"/>
+        </w:rPr>
+        <w:tab/>
+        <w:t>//Inicialização – utilizar espaço entre o nome da função e o parêntese</w:t>
+      </w:r>
+    </w:p>
+    <w:p>
+      <w:pPr>
+        <w:spacing w:after="0" w:line="240" w:lineRule="auto"/>
+        <w:rPr>
+          <w:rFonts w:ascii="Times New Roman" w:hAnsi="Times New Roman" w:cs="Times New Roman"/>
+          <w:sz w:val="24"/>
+          <w:szCs w:val="24"/>
+          <w:lang w:val="en-US"/>
+        </w:rPr>
+      </w:pPr>
+      <w:r>
+        <w:rPr>
+          <w:rFonts w:ascii="Times New Roman" w:hAnsi="Times New Roman" w:cs="Times New Roman"/>
+          <w:sz w:val="24"/>
+          <w:szCs w:val="24"/>
+        </w:rPr>
+        <w:tab/>
+      </w:r>
+      <w:proofErr w:type="spellStart"/>
+      <w:proofErr w:type="gramStart"/>
+      <w:r>
+        <w:rPr>
+          <w:rFonts w:ascii="Times New Roman" w:hAnsi="Times New Roman" w:cs="Times New Roman"/>
+          <w:sz w:val="24"/>
+          <w:szCs w:val="24"/>
+          <w:lang w:val="en-US"/>
+        </w:rPr>
+        <w:t>int</w:t>
+      </w:r>
+      <w:proofErr w:type="spellEnd"/>
+      <w:proofErr w:type="gramEnd"/>
+      <w:r>
+        <w:rPr>
+          <w:rFonts w:ascii="Times New Roman" w:hAnsi="Times New Roman" w:cs="Times New Roman"/>
+          <w:sz w:val="24"/>
+          <w:szCs w:val="24"/>
+          <w:lang w:val="en-US"/>
+        </w:rPr>
+        <w:t xml:space="preserve"> soma (</w:t>
+      </w:r>
+      <w:proofErr w:type="spellStart"/>
+      <w:r>
+        <w:rPr>
+          <w:rFonts w:ascii="Times New Roman" w:hAnsi="Times New Roman" w:cs="Times New Roman"/>
+          <w:sz w:val="24"/>
+          <w:szCs w:val="24"/>
+          <w:lang w:val="en-US"/>
+        </w:rPr>
+        <w:t>int</w:t>
+      </w:r>
+      <w:proofErr w:type="spellEnd"/>
+      <w:r>
+        <w:rPr>
+          <w:rFonts w:ascii="Times New Roman" w:hAnsi="Times New Roman" w:cs="Times New Roman"/>
+          <w:sz w:val="24"/>
+          <w:szCs w:val="24"/>
+          <w:lang w:val="en-US"/>
+        </w:rPr>
+        <w:t xml:space="preserve"> a, </w:t>
+      </w:r>
+      <w:proofErr w:type="spellStart"/>
+      <w:r>
+        <w:rPr>
+          <w:rFonts w:ascii="Times New Roman" w:hAnsi="Times New Roman" w:cs="Times New Roman"/>
+          <w:sz w:val="24"/>
+          <w:szCs w:val="24"/>
+          <w:lang w:val="en-US"/>
+        </w:rPr>
+        <w:t>int</w:t>
+      </w:r>
+      <w:proofErr w:type="spellEnd"/>
+      <w:r>
+        <w:rPr>
+          <w:rFonts w:ascii="Times New Roman" w:hAnsi="Times New Roman" w:cs="Times New Roman"/>
+          <w:sz w:val="24"/>
+          <w:szCs w:val="24"/>
+          <w:lang w:val="en-US"/>
+        </w:rPr>
+        <w:t xml:space="preserve"> b)</w:t>
+      </w:r>
+    </w:p>
+    <w:p>
+      <w:pPr>
+        <w:spacing w:after="0" w:line="240" w:lineRule="auto"/>
+        <w:rPr>
+          <w:rFonts w:ascii="Times New Roman" w:hAnsi="Times New Roman" w:cs="Times New Roman"/>
+          <w:sz w:val="24"/>
+          <w:szCs w:val="24"/>
+          <w:lang w:val="en-US"/>
+        </w:rPr>
+      </w:pPr>
+      <w:r>
+        <w:rPr>
+          <w:rFonts w:ascii="Times New Roman" w:hAnsi="Times New Roman" w:cs="Times New Roman"/>
+          <w:sz w:val="24"/>
+          <w:szCs w:val="24"/>
+          <w:lang w:val="en-US"/>
+        </w:rPr>
+        <w:tab/>
+        <w:t>{</w:t>
+      </w:r>
+    </w:p>
+    <w:p>
+      <w:pPr>
+        <w:spacing w:after="0" w:line="240" w:lineRule="auto"/>
+        <w:rPr>
+          <w:rFonts w:ascii="Times New Roman" w:hAnsi="Times New Roman" w:cs="Times New Roman"/>
+          <w:sz w:val="24"/>
+          <w:szCs w:val="24"/>
+          <w:lang w:val="en-US"/>
+        </w:rPr>
+      </w:pPr>
+      <w:r>
+        <w:rPr>
+          <w:rFonts w:ascii="Times New Roman" w:hAnsi="Times New Roman" w:cs="Times New Roman"/>
+          <w:sz w:val="24"/>
+          <w:szCs w:val="24"/>
+          <w:lang w:val="en-US"/>
+        </w:rPr>
+        <w:tab/>
+      </w:r>
+      <w:r>
+        <w:rPr>
+          <w:rFonts w:ascii="Times New Roman" w:hAnsi="Times New Roman" w:cs="Times New Roman"/>
+          <w:sz w:val="24"/>
+          <w:szCs w:val="24"/>
+          <w:lang w:val="en-US"/>
+        </w:rPr>
+        <w:tab/>
+      </w:r>
+      <w:proofErr w:type="gramStart"/>
+      <w:r>
+        <w:rPr>
+          <w:rFonts w:ascii="Times New Roman" w:hAnsi="Times New Roman" w:cs="Times New Roman"/>
+          <w:sz w:val="24"/>
+          <w:szCs w:val="24"/>
+          <w:lang w:val="en-US"/>
+        </w:rPr>
+        <w:t>return</w:t>
+      </w:r>
+      <w:proofErr w:type="gramEnd"/>
+      <w:r>
+        <w:rPr>
+          <w:rFonts w:ascii="Times New Roman" w:hAnsi="Times New Roman" w:cs="Times New Roman"/>
+          <w:sz w:val="24"/>
+          <w:szCs w:val="24"/>
+          <w:lang w:val="en-US"/>
+        </w:rPr>
+        <w:t xml:space="preserve"> </w:t>
+      </w:r>
+      <w:proofErr w:type="spellStart"/>
+      <w:r>
+        <w:rPr>
+          <w:rFonts w:ascii="Times New Roman" w:hAnsi="Times New Roman" w:cs="Times New Roman"/>
+          <w:sz w:val="24"/>
+          <w:szCs w:val="24"/>
+          <w:lang w:val="en-US"/>
+        </w:rPr>
+        <w:t>a+b</w:t>
+      </w:r>
+      <w:proofErr w:type="spellEnd"/>
+      <w:r>
+        <w:rPr>
+          <w:rFonts w:ascii="Times New Roman" w:hAnsi="Times New Roman" w:cs="Times New Roman"/>
+          <w:sz w:val="24"/>
+          <w:szCs w:val="24"/>
+          <w:lang w:val="en-US"/>
+        </w:rPr>
+        <w:t>;</w:t>
+      </w:r>
+    </w:p>
+    <w:p>
+      <w:pPr>
+        <w:spacing w:after="0" w:line="240" w:lineRule="auto"/>
+        <w:ind w:firstLine="708"/>
+        <w:rPr>
+          <w:rFonts w:ascii="Times New Roman" w:hAnsi="Times New Roman" w:cs="Times New Roman"/>
+          <w:sz w:val="24"/>
+          <w:szCs w:val="24"/>
+          <w:lang w:val="en-US"/>
+        </w:rPr>
+      </w:pPr>
+      <w:r>
+        <w:rPr>
+          <w:rFonts w:ascii="Times New Roman" w:hAnsi="Times New Roman" w:cs="Times New Roman"/>
+          <w:sz w:val="24"/>
+          <w:szCs w:val="24"/>
+          <w:lang w:val="en-US"/>
+        </w:rPr>
+        <w:t>}</w:t>
+      </w:r>
+    </w:p>
+    <w:p>
+      <w:pPr>
+        <w:spacing w:after="0" w:line="240" w:lineRule="auto"/>
+        <w:ind w:firstLine="708"/>
+        <w:rPr>
+          <w:rFonts w:ascii="Times New Roman" w:hAnsi="Times New Roman" w:cs="Times New Roman"/>
+          <w:sz w:val="24"/>
+          <w:szCs w:val="24"/>
+          <w:lang w:val="en-US"/>
+        </w:rPr>
+      </w:pPr>
+    </w:p>
+    <w:p>
+      <w:pPr>
+        <w:spacing w:after="0" w:line="240" w:lineRule="auto"/>
+        <w:ind w:firstLine="708"/>
+        <w:rPr>
+          <w:rFonts w:ascii="Times New Roman" w:hAnsi="Times New Roman" w:cs="Times New Roman"/>
+          <w:sz w:val="24"/>
+          <w:szCs w:val="24"/>
+        </w:rPr>
+      </w:pPr>
+      <w:r>
+        <w:rPr>
+          <w:rFonts w:ascii="Times New Roman" w:hAnsi="Times New Roman" w:cs="Times New Roman"/>
+          <w:sz w:val="24"/>
+          <w:szCs w:val="24"/>
+        </w:rPr>
+        <w:t xml:space="preserve">//Chamada de função – não </w:t>
+      </w:r>
+      <w:r>
+        <w:rPr>
+          <w:rFonts w:ascii="Times New Roman" w:hAnsi="Times New Roman" w:cs="Times New Roman"/>
+          <w:sz w:val="24"/>
+          <w:szCs w:val="24"/>
+        </w:rPr>
+        <w:t>utiliza</w:t>
+      </w:r>
+      <w:r>
+        <w:rPr>
+          <w:rFonts w:ascii="Times New Roman" w:hAnsi="Times New Roman" w:cs="Times New Roman"/>
+          <w:sz w:val="24"/>
+          <w:szCs w:val="24"/>
+        </w:rPr>
+        <w:t>r espaço entre o nome da funç</w:t>
+      </w:r>
+      <w:r>
+        <w:rPr>
+          <w:rFonts w:ascii="Times New Roman" w:hAnsi="Times New Roman" w:cs="Times New Roman"/>
+          <w:sz w:val="24"/>
+          <w:szCs w:val="24"/>
+        </w:rPr>
+        <w:t>ão e o parêntese</w:t>
+      </w:r>
+    </w:p>
+    <w:p>
+      <w:pPr>
+        <w:spacing w:after="0" w:line="240" w:lineRule="auto"/>
+        <w:ind w:firstLine="708"/>
+        <w:rPr>
+          <w:rFonts w:ascii="Times New Roman" w:hAnsi="Times New Roman" w:cs="Times New Roman"/>
+          <w:sz w:val="24"/>
+          <w:szCs w:val="24"/>
+        </w:rPr>
+      </w:pPr>
+    </w:p>
+    <w:p>
+      <w:pPr>
+        <w:spacing w:after="0" w:line="240" w:lineRule="auto"/>
+        <w:ind w:firstLine="708"/>
+        <w:rPr>
+          <w:rFonts w:ascii="Times New Roman" w:hAnsi="Times New Roman" w:cs="Times New Roman"/>
+          <w:sz w:val="24"/>
+          <w:szCs w:val="24"/>
+        </w:rPr>
+      </w:pPr>
+      <w:proofErr w:type="gramStart"/>
+      <w:r>
+        <w:rPr>
+          <w:rFonts w:ascii="Times New Roman" w:hAnsi="Times New Roman" w:cs="Times New Roman"/>
+          <w:sz w:val="24"/>
+          <w:szCs w:val="24"/>
+        </w:rPr>
+        <w:t>soma</w:t>
+      </w:r>
+      <w:proofErr w:type="gramEnd"/>
+      <w:r>
+        <w:rPr>
+          <w:rFonts w:ascii="Times New Roman" w:hAnsi="Times New Roman" w:cs="Times New Roman"/>
+          <w:sz w:val="24"/>
+          <w:szCs w:val="24"/>
+        </w:rPr>
+        <w:t>(4,6); //Retorna 10</w:t>
+      </w:r>
+    </w:p>
+    <w:p>
+      <w:pPr>
+        <w:spacing w:after="0" w:line="240" w:lineRule="auto"/>
+        <w:ind w:firstLine="708"/>
+        <w:rPr>
+          <w:rFonts w:ascii="Times New Roman" w:hAnsi="Times New Roman" w:cs="Times New Roman"/>
+          <w:sz w:val="24"/>
+          <w:szCs w:val="24"/>
+        </w:rPr>
+      </w:pPr>
+    </w:p>
+    <w:p>
+      <w:pPr>
+        <w:spacing w:after="0" w:line="240" w:lineRule="auto"/>
+        <w:ind w:firstLine="708"/>
+        <w:rPr>
+          <w:rFonts w:ascii="Times New Roman" w:hAnsi="Times New Roman" w:cs="Times New Roman"/>
+          <w:b/>
+          <w:sz w:val="24"/>
+          <w:szCs w:val="24"/>
+        </w:rPr>
+      </w:pPr>
+      <w:r>
+        <w:rPr>
+          <w:rFonts w:ascii="Times New Roman" w:hAnsi="Times New Roman" w:cs="Times New Roman"/>
+          <w:b/>
+          <w:sz w:val="24"/>
+          <w:szCs w:val="24"/>
+        </w:rPr>
+        <w:t>A REGRA DAS FUNÇÕES VALE PARA O “IF”</w:t>
+      </w:r>
+    </w:p>
+    <w:p>
+      <w:pPr>
+        <w:spacing w:after="0" w:line="240" w:lineRule="auto"/>
+        <w:ind w:firstLine="708"/>
+        <w:rPr>
+          <w:rFonts w:ascii="Times New Roman" w:hAnsi="Times New Roman" w:cs="Times New Roman"/>
+          <w:sz w:val="24"/>
+          <w:szCs w:val="24"/>
+        </w:rPr>
+      </w:pPr>
+    </w:p>
+    <w:p>
+      <w:pPr>
+        <w:spacing w:after="0" w:line="240" w:lineRule="auto"/>
+        <w:ind w:firstLine="708"/>
+        <w:rPr>
+          <w:rFonts w:ascii="Times New Roman" w:hAnsi="Times New Roman" w:cs="Times New Roman"/>
+          <w:sz w:val="24"/>
+          <w:szCs w:val="24"/>
+        </w:rPr>
+      </w:pPr>
+      <w:proofErr w:type="spellStart"/>
+      <w:proofErr w:type="gramStart"/>
+      <w:r>
+        <w:rPr>
+          <w:rFonts w:ascii="Times New Roman" w:hAnsi="Times New Roman" w:cs="Times New Roman"/>
+          <w:sz w:val="24"/>
+          <w:szCs w:val="24"/>
+        </w:rPr>
+        <w:t>if</w:t>
+      </w:r>
+      <w:proofErr w:type="spellEnd"/>
+      <w:proofErr w:type="gramEnd"/>
+      <w:r>
+        <w:rPr>
+          <w:rFonts w:ascii="Times New Roman" w:hAnsi="Times New Roman" w:cs="Times New Roman"/>
+          <w:sz w:val="24"/>
+          <w:szCs w:val="24"/>
+        </w:rPr>
+        <w:t xml:space="preserve"> (condição)</w:t>
+      </w:r>
+      <w:r>
+        <w:rPr>
+          <w:rFonts w:ascii="Times New Roman" w:hAnsi="Times New Roman" w:cs="Times New Roman"/>
+          <w:sz w:val="24"/>
+          <w:szCs w:val="24"/>
+        </w:rPr>
+        <w:t xml:space="preserve"> //Utilizar chave ainda que o </w:t>
+      </w:r>
+      <w:proofErr w:type="spellStart"/>
+      <w:r>
+        <w:rPr>
+          <w:rFonts w:ascii="Times New Roman" w:hAnsi="Times New Roman" w:cs="Times New Roman"/>
+          <w:sz w:val="24"/>
+          <w:szCs w:val="24"/>
+        </w:rPr>
+        <w:t>if</w:t>
+      </w:r>
+      <w:proofErr w:type="spellEnd"/>
+      <w:r>
+        <w:rPr>
+          <w:rFonts w:ascii="Times New Roman" w:hAnsi="Times New Roman" w:cs="Times New Roman"/>
+          <w:sz w:val="24"/>
+          <w:szCs w:val="24"/>
+        </w:rPr>
+        <w:t xml:space="preserve"> só tenha um único comando.</w:t>
+      </w:r>
+    </w:p>
+    <w:p>
+      <w:pPr>
+        <w:spacing w:after="0" w:line="240" w:lineRule="auto"/>
+        <w:ind w:firstLine="708"/>
+        <w:rPr>
+          <w:rFonts w:ascii="Times New Roman" w:hAnsi="Times New Roman" w:cs="Times New Roman"/>
+          <w:b/>
+          <w:sz w:val="24"/>
+          <w:szCs w:val="24"/>
+        </w:rPr>
+      </w:pPr>
+      <w:proofErr w:type="gramStart"/>
+      <w:r>
+        <w:rPr>
+          <w:rFonts w:ascii="Times New Roman" w:hAnsi="Times New Roman" w:cs="Times New Roman"/>
+          <w:b/>
+          <w:sz w:val="24"/>
+          <w:szCs w:val="24"/>
+        </w:rPr>
+        <w:t>{</w:t>
+      </w:r>
+    </w:p>
+    <w:p>
+      <w:pPr>
+        <w:spacing w:after="0" w:line="240" w:lineRule="auto"/>
+        <w:ind w:firstLine="708"/>
+        <w:rPr>
+          <w:rFonts w:ascii="Times New Roman" w:hAnsi="Times New Roman" w:cs="Times New Roman"/>
+          <w:b/>
+          <w:sz w:val="24"/>
+          <w:szCs w:val="24"/>
+        </w:rPr>
+      </w:pPr>
+      <w:proofErr w:type="gramEnd"/>
+      <w:r>
+        <w:rPr>
+          <w:rFonts w:ascii="Times New Roman" w:hAnsi="Times New Roman" w:cs="Times New Roman"/>
+          <w:sz w:val="24"/>
+          <w:szCs w:val="24"/>
+        </w:rPr>
+        <w:tab/>
+        <w:t>//comando</w:t>
+      </w:r>
+    </w:p>
+    <w:p>
+      <w:pPr>
+        <w:spacing w:after="0" w:line="240" w:lineRule="auto"/>
+        <w:ind w:firstLine="708"/>
+        <w:rPr>
+          <w:rFonts w:ascii="Times New Roman" w:hAnsi="Times New Roman" w:cs="Times New Roman"/>
+          <w:b/>
+          <w:sz w:val="24"/>
+          <w:szCs w:val="24"/>
+        </w:rPr>
+      </w:pPr>
+      <w:proofErr w:type="gramStart"/>
+      <w:r>
+        <w:rPr>
+          <w:rFonts w:ascii="Times New Roman" w:hAnsi="Times New Roman" w:cs="Times New Roman"/>
+          <w:b/>
+          <w:sz w:val="24"/>
+          <w:szCs w:val="24"/>
+        </w:rPr>
+        <w:t>}</w:t>
+      </w:r>
+      <w:proofErr w:type="gramEnd"/>
+    </w:p>
+    <w:p>
+      <w:pPr>
+        <w:spacing w:after="0" w:line="240" w:lineRule="auto"/>
+        <w:rPr>
+          <w:rFonts w:ascii="Times New Roman" w:hAnsi="Times New Roman" w:cs="Times New Roman"/>
+          <w:b/>
+          <w:sz w:val="24"/>
+          <w:szCs w:val="24"/>
+        </w:rPr>
+      </w:pPr>
+    </w:p>
+    <w:p>
+      <w:pPr>
+        <w:spacing w:after="0" w:line="360" w:lineRule="auto"/>
+        <w:rPr>
+          <w:rFonts w:ascii="Times New Roman" w:hAnsi="Times New Roman" w:cs="Times New Roman"/>
+          <w:sz w:val="24"/>
+          <w:szCs w:val="24"/>
+        </w:rPr>
+      </w:pPr>
+      <w:proofErr w:type="spellStart"/>
+      <w:r>
+        <w:rPr>
+          <w:rFonts w:ascii="Times New Roman" w:hAnsi="Times New Roman" w:cs="Times New Roman"/>
+          <w:b/>
+          <w:sz w:val="24"/>
+          <w:szCs w:val="24"/>
+        </w:rPr>
+        <w:t>Struct</w:t>
+      </w:r>
+      <w:proofErr w:type="spellEnd"/>
+      <w:r>
+        <w:rPr>
+          <w:rFonts w:ascii="Times New Roman" w:hAnsi="Times New Roman" w:cs="Times New Roman"/>
+          <w:b/>
+          <w:sz w:val="24"/>
+          <w:szCs w:val="24"/>
+        </w:rPr>
+        <w:t xml:space="preserve"> x </w:t>
+      </w:r>
+      <w:proofErr w:type="spellStart"/>
+      <w:r>
+        <w:rPr>
+          <w:rFonts w:ascii="Times New Roman" w:hAnsi="Times New Roman" w:cs="Times New Roman"/>
+          <w:b/>
+          <w:sz w:val="24"/>
+          <w:szCs w:val="24"/>
+        </w:rPr>
+        <w:t>Class</w:t>
+      </w:r>
+      <w:proofErr w:type="spellEnd"/>
+      <w:r>
+        <w:rPr>
+          <w:rFonts w:ascii="Times New Roman" w:hAnsi="Times New Roman" w:cs="Times New Roman"/>
+          <w:b/>
+          <w:sz w:val="24"/>
+          <w:szCs w:val="24"/>
+        </w:rPr>
+        <w:t xml:space="preserve">: </w:t>
+      </w:r>
+      <w:r>
+        <w:rPr>
+          <w:rFonts w:ascii="Times New Roman" w:hAnsi="Times New Roman" w:cs="Times New Roman"/>
+          <w:sz w:val="24"/>
+          <w:szCs w:val="24"/>
+        </w:rPr>
+        <w:t xml:space="preserve">Em C, </w:t>
+      </w:r>
+      <w:proofErr w:type="spellStart"/>
+      <w:r>
+        <w:rPr>
+          <w:rFonts w:ascii="Times New Roman" w:hAnsi="Times New Roman" w:cs="Times New Roman"/>
+          <w:sz w:val="24"/>
+          <w:szCs w:val="24"/>
+        </w:rPr>
+        <w:t>struct</w:t>
+      </w:r>
+      <w:proofErr w:type="spellEnd"/>
+      <w:r>
+        <w:rPr>
+          <w:rFonts w:ascii="Times New Roman" w:hAnsi="Times New Roman" w:cs="Times New Roman"/>
+          <w:sz w:val="24"/>
+          <w:szCs w:val="24"/>
+        </w:rPr>
+        <w:t xml:space="preserve"> não pode ter métodos, apenas membros de </w:t>
+      </w:r>
+      <w:proofErr w:type="gramStart"/>
+      <w:r>
+        <w:rPr>
+          <w:rFonts w:ascii="Times New Roman" w:hAnsi="Times New Roman" w:cs="Times New Roman"/>
+          <w:sz w:val="24"/>
+          <w:szCs w:val="24"/>
+        </w:rPr>
+        <w:t>dados(</w:t>
+      </w:r>
+      <w:proofErr w:type="gramEnd"/>
+      <w:r>
+        <w:rPr>
+          <w:rFonts w:ascii="Times New Roman" w:hAnsi="Times New Roman" w:cs="Times New Roman"/>
+          <w:sz w:val="24"/>
+          <w:szCs w:val="24"/>
+        </w:rPr>
+        <w:t>vari</w:t>
+      </w:r>
+      <w:r>
+        <w:rPr>
+          <w:rFonts w:ascii="Times New Roman" w:hAnsi="Times New Roman" w:cs="Times New Roman"/>
+          <w:sz w:val="24"/>
+          <w:szCs w:val="24"/>
+        </w:rPr>
+        <w:t xml:space="preserve">áveis). Em C++, a diferença entre </w:t>
+      </w:r>
+      <w:proofErr w:type="spellStart"/>
+      <w:r>
+        <w:rPr>
+          <w:rFonts w:ascii="Times New Roman" w:hAnsi="Times New Roman" w:cs="Times New Roman"/>
+          <w:sz w:val="24"/>
+          <w:szCs w:val="24"/>
+        </w:rPr>
+        <w:t>struct</w:t>
+      </w:r>
+      <w:proofErr w:type="spellEnd"/>
+      <w:r>
+        <w:rPr>
+          <w:rFonts w:ascii="Times New Roman" w:hAnsi="Times New Roman" w:cs="Times New Roman"/>
+          <w:sz w:val="24"/>
+          <w:szCs w:val="24"/>
+        </w:rPr>
+        <w:t xml:space="preserve"> e </w:t>
+      </w:r>
+      <w:proofErr w:type="spellStart"/>
+      <w:r>
+        <w:rPr>
+          <w:rFonts w:ascii="Times New Roman" w:hAnsi="Times New Roman" w:cs="Times New Roman"/>
+          <w:sz w:val="24"/>
+          <w:szCs w:val="24"/>
+        </w:rPr>
+        <w:t>class</w:t>
+      </w:r>
+      <w:proofErr w:type="spellEnd"/>
+      <w:r>
+        <w:rPr>
+          <w:rFonts w:ascii="Times New Roman" w:hAnsi="Times New Roman" w:cs="Times New Roman"/>
+          <w:sz w:val="24"/>
+          <w:szCs w:val="24"/>
+        </w:rPr>
+        <w:t xml:space="preserve"> é que, por padrão, os métodos e membros de dados do </w:t>
+      </w:r>
+      <w:proofErr w:type="spellStart"/>
+      <w:r>
+        <w:rPr>
+          <w:rFonts w:ascii="Times New Roman" w:hAnsi="Times New Roman" w:cs="Times New Roman"/>
+          <w:sz w:val="24"/>
+          <w:szCs w:val="24"/>
+        </w:rPr>
+        <w:t>struct</w:t>
+      </w:r>
+      <w:proofErr w:type="spellEnd"/>
+      <w:r>
+        <w:rPr>
+          <w:rFonts w:ascii="Times New Roman" w:hAnsi="Times New Roman" w:cs="Times New Roman"/>
+          <w:sz w:val="24"/>
+          <w:szCs w:val="24"/>
+        </w:rPr>
+        <w:t xml:space="preserve"> são </w:t>
+      </w:r>
+      <w:proofErr w:type="spellStart"/>
+      <w:r>
+        <w:rPr>
+          <w:rFonts w:ascii="Times New Roman" w:hAnsi="Times New Roman" w:cs="Times New Roman"/>
+          <w:b/>
+          <w:sz w:val="24"/>
+          <w:szCs w:val="24"/>
+        </w:rPr>
+        <w:t>public</w:t>
+      </w:r>
+      <w:proofErr w:type="spellEnd"/>
+      <w:r>
+        <w:rPr>
+          <w:rFonts w:ascii="Times New Roman" w:hAnsi="Times New Roman" w:cs="Times New Roman"/>
+          <w:sz w:val="24"/>
+          <w:szCs w:val="24"/>
+        </w:rPr>
+        <w:t xml:space="preserve">, enquanto na </w:t>
+      </w:r>
+      <w:proofErr w:type="spellStart"/>
+      <w:r>
+        <w:rPr>
+          <w:rFonts w:ascii="Times New Roman" w:hAnsi="Times New Roman" w:cs="Times New Roman"/>
+          <w:sz w:val="24"/>
+          <w:szCs w:val="24"/>
+        </w:rPr>
+        <w:t>class</w:t>
+      </w:r>
+      <w:proofErr w:type="spellEnd"/>
+      <w:r>
+        <w:rPr>
+          <w:rFonts w:ascii="Times New Roman" w:hAnsi="Times New Roman" w:cs="Times New Roman"/>
+          <w:sz w:val="24"/>
+          <w:szCs w:val="24"/>
+        </w:rPr>
+        <w:t xml:space="preserve"> são </w:t>
+      </w:r>
+      <w:proofErr w:type="spellStart"/>
+      <w:r>
+        <w:rPr>
+          <w:rFonts w:ascii="Times New Roman" w:hAnsi="Times New Roman" w:cs="Times New Roman"/>
+          <w:b/>
+          <w:sz w:val="24"/>
+          <w:szCs w:val="24"/>
+        </w:rPr>
+        <w:t>private</w:t>
+      </w:r>
+      <w:proofErr w:type="spellEnd"/>
+      <w:r>
+        <w:rPr>
+          <w:rFonts w:ascii="Times New Roman" w:hAnsi="Times New Roman" w:cs="Times New Roman"/>
+          <w:sz w:val="24"/>
+          <w:szCs w:val="24"/>
+        </w:rPr>
+        <w:t>.</w:t>
+      </w:r>
+    </w:p>
+    <w:p>
+      <w:pPr>
+        <w:spacing w:after="0" w:line="360" w:lineRule="auto"/>
+        <w:rPr>
+          <w:rFonts w:ascii="Times New Roman" w:hAnsi="Times New Roman" w:cs="Times New Roman"/>
+          <w:sz w:val="24"/>
+          <w:szCs w:val="24"/>
+        </w:rPr>
+      </w:pPr>
+    </w:p>
+    <w:p>
+      <w:pPr>
+        <w:spacing w:after="0" w:line="360" w:lineRule="auto"/>
+        <w:rPr>
+          <w:rFonts w:ascii="Times New Roman" w:hAnsi="Times New Roman" w:cs="Times New Roman"/>
+          <w:sz w:val="24"/>
+          <w:szCs w:val="24"/>
+        </w:rPr>
+      </w:pPr>
+      <w:r>
+        <w:rPr>
+          <w:rFonts w:ascii="Times New Roman" w:hAnsi="Times New Roman" w:cs="Times New Roman"/>
+          <w:b/>
+          <w:sz w:val="24"/>
+          <w:szCs w:val="24"/>
+        </w:rPr>
+        <w:t>.</w:t>
+      </w:r>
+      <w:proofErr w:type="spellStart"/>
+      <w:r>
+        <w:rPr>
+          <w:rFonts w:ascii="Times New Roman" w:hAnsi="Times New Roman" w:cs="Times New Roman"/>
+          <w:b/>
+          <w:sz w:val="24"/>
+          <w:szCs w:val="24"/>
+        </w:rPr>
+        <w:t>cpp</w:t>
+      </w:r>
+      <w:proofErr w:type="spellEnd"/>
+      <w:r>
+        <w:rPr>
+          <w:rFonts w:ascii="Times New Roman" w:hAnsi="Times New Roman" w:cs="Times New Roman"/>
+          <w:b/>
+          <w:sz w:val="24"/>
+          <w:szCs w:val="24"/>
+        </w:rPr>
+        <w:t xml:space="preserve"> </w:t>
+      </w:r>
+      <w:proofErr w:type="gramStart"/>
+      <w:r>
+        <w:rPr>
+          <w:rFonts w:ascii="Times New Roman" w:hAnsi="Times New Roman" w:cs="Times New Roman"/>
+          <w:b/>
+          <w:sz w:val="24"/>
+          <w:szCs w:val="24"/>
+        </w:rPr>
+        <w:t>x .</w:t>
+      </w:r>
+      <w:proofErr w:type="gramEnd"/>
+      <w:r>
+        <w:rPr>
+          <w:rFonts w:ascii="Times New Roman" w:hAnsi="Times New Roman" w:cs="Times New Roman"/>
+          <w:b/>
+          <w:sz w:val="24"/>
+          <w:szCs w:val="24"/>
+        </w:rPr>
+        <w:t xml:space="preserve">h: </w:t>
+      </w:r>
+      <w:r>
+        <w:rPr>
+          <w:rFonts w:ascii="Times New Roman" w:hAnsi="Times New Roman" w:cs="Times New Roman"/>
+          <w:sz w:val="24"/>
+          <w:szCs w:val="24"/>
+        </w:rPr>
+        <w:t xml:space="preserve">O código dos métodos fica no </w:t>
+      </w:r>
+      <w:r>
+        <w:rPr>
+          <w:rFonts w:ascii="Times New Roman" w:hAnsi="Times New Roman" w:cs="Times New Roman"/>
+          <w:b/>
+          <w:sz w:val="24"/>
+          <w:szCs w:val="24"/>
+        </w:rPr>
+        <w:t>.</w:t>
+      </w:r>
+      <w:proofErr w:type="spellStart"/>
+      <w:r>
+        <w:rPr>
+          <w:rFonts w:ascii="Times New Roman" w:hAnsi="Times New Roman" w:cs="Times New Roman"/>
+          <w:b/>
+          <w:sz w:val="24"/>
+          <w:szCs w:val="24"/>
+        </w:rPr>
+        <w:t>cpp</w:t>
+      </w:r>
+      <w:proofErr w:type="spellEnd"/>
+      <w:r>
+        <w:rPr>
+          <w:rFonts w:ascii="Times New Roman" w:hAnsi="Times New Roman" w:cs="Times New Roman"/>
+          <w:sz w:val="24"/>
+          <w:szCs w:val="24"/>
+        </w:rPr>
+        <w:t xml:space="preserve">, o </w:t>
+      </w:r>
+      <w:r>
+        <w:rPr>
+          <w:rFonts w:ascii="Times New Roman" w:hAnsi="Times New Roman" w:cs="Times New Roman"/>
+          <w:b/>
+          <w:sz w:val="24"/>
+          <w:szCs w:val="24"/>
+        </w:rPr>
+        <w:t>.h</w:t>
+      </w:r>
+      <w:r>
+        <w:rPr>
+          <w:rFonts w:ascii="Times New Roman" w:hAnsi="Times New Roman" w:cs="Times New Roman"/>
+          <w:sz w:val="24"/>
+          <w:szCs w:val="24"/>
+        </w:rPr>
+        <w:t xml:space="preserve"> armazena apenas as assinaturas das funções.</w:t>
+      </w:r>
+    </w:p>
+    <w:p>
+      <w:pPr>
+        <w:spacing w:after="0" w:line="360" w:lineRule="auto"/>
+        <w:rPr>
+          <w:rFonts w:ascii="Times New Roman" w:hAnsi="Times New Roman" w:cs="Times New Roman"/>
+          <w:sz w:val="24"/>
+          <w:szCs w:val="24"/>
+        </w:rPr>
+      </w:pPr>
+    </w:p>
+    <w:p>
+      <w:pPr>
+        <w:spacing w:after="0" w:line="360" w:lineRule="auto"/>
+        <w:rPr>
+          <w:rFonts w:ascii="Times New Roman" w:hAnsi="Times New Roman" w:cs="Times New Roman"/>
+          <w:b/>
+          <w:sz w:val="24"/>
+          <w:szCs w:val="24"/>
+        </w:rPr>
+      </w:pPr>
+      <w:proofErr w:type="spellStart"/>
+      <w:proofErr w:type="gramStart"/>
+      <w:r>
+        <w:rPr>
+          <w:rFonts w:ascii="Times New Roman" w:hAnsi="Times New Roman" w:cs="Times New Roman"/>
+          <w:b/>
+          <w:sz w:val="24"/>
+          <w:szCs w:val="24"/>
+        </w:rPr>
+        <w:lastRenderedPageBreak/>
+        <w:t>dog</w:t>
+      </w:r>
+      <w:proofErr w:type="gramEnd"/>
+      <w:r>
+        <w:rPr>
+          <w:rFonts w:ascii="Times New Roman" w:hAnsi="Times New Roman" w:cs="Times New Roman"/>
+          <w:b/>
+          <w:sz w:val="24"/>
+          <w:szCs w:val="24"/>
+        </w:rPr>
+        <w:t>.h</w:t>
+      </w:r>
+      <w:proofErr w:type="spellEnd"/>
+    </w:p>
+    <w:p>
+      <w:pPr>
+        <w:spacing w:after="0" w:line="360" w:lineRule="auto"/>
+        <w:rPr>
+          <w:rFonts w:ascii="Times New Roman" w:hAnsi="Times New Roman" w:cs="Times New Roman"/>
+          <w:sz w:val="24"/>
+          <w:szCs w:val="24"/>
+        </w:rPr>
+      </w:pPr>
+      <w:r>
+        <w:rPr>
+          <w:rFonts w:ascii="Times New Roman" w:hAnsi="Times New Roman" w:cs="Times New Roman"/>
+          <w:b/>
+          <w:sz w:val="24"/>
+          <w:szCs w:val="24"/>
+        </w:rPr>
+        <w:tab/>
+      </w:r>
+      <w:r>
+        <w:rPr>
+          <w:rFonts w:ascii="Times New Roman" w:hAnsi="Times New Roman" w:cs="Times New Roman"/>
+          <w:b/>
+          <w:sz w:val="24"/>
+          <w:szCs w:val="24"/>
+        </w:rPr>
+        <w:t>#</w:t>
+      </w:r>
+      <w:proofErr w:type="spellStart"/>
+      <w:r>
+        <w:rPr>
+          <w:rFonts w:ascii="Times New Roman" w:hAnsi="Times New Roman" w:cs="Times New Roman"/>
+          <w:b/>
+          <w:sz w:val="24"/>
+          <w:szCs w:val="24"/>
+        </w:rPr>
+        <w:t>ifnded</w:t>
+      </w:r>
+      <w:proofErr w:type="spellEnd"/>
+      <w:r>
+        <w:rPr>
+          <w:rFonts w:ascii="Times New Roman" w:hAnsi="Times New Roman" w:cs="Times New Roman"/>
+          <w:b/>
+          <w:sz w:val="24"/>
+          <w:szCs w:val="24"/>
+        </w:rPr>
+        <w:t xml:space="preserve"> _DOG_H_</w:t>
+      </w:r>
+      <w:r>
+        <w:rPr>
+          <w:rFonts w:ascii="Times New Roman" w:hAnsi="Times New Roman" w:cs="Times New Roman"/>
+          <w:b/>
+          <w:sz w:val="24"/>
+          <w:szCs w:val="24"/>
+        </w:rPr>
+        <w:t xml:space="preserve"> //</w:t>
+      </w:r>
+      <w:r>
+        <w:rPr>
+          <w:rFonts w:ascii="Times New Roman" w:hAnsi="Times New Roman" w:cs="Times New Roman"/>
+          <w:sz w:val="24"/>
+          <w:szCs w:val="24"/>
+        </w:rPr>
+        <w:t xml:space="preserve">Serve para proteger a </w:t>
+      </w:r>
+      <w:proofErr w:type="spellStart"/>
+      <w:r>
+        <w:rPr>
+          <w:rFonts w:ascii="Times New Roman" w:hAnsi="Times New Roman" w:cs="Times New Roman"/>
+          <w:sz w:val="24"/>
+          <w:szCs w:val="24"/>
+        </w:rPr>
+        <w:t>class</w:t>
+      </w:r>
+      <w:proofErr w:type="spellEnd"/>
+      <w:r>
+        <w:rPr>
+          <w:rFonts w:ascii="Times New Roman" w:hAnsi="Times New Roman" w:cs="Times New Roman"/>
+          <w:sz w:val="24"/>
+          <w:szCs w:val="24"/>
+        </w:rPr>
+        <w:t xml:space="preserve"> de ser </w:t>
+      </w:r>
+      <w:proofErr w:type="spellStart"/>
+      <w:r>
+        <w:rPr>
+          <w:rFonts w:ascii="Times New Roman" w:hAnsi="Times New Roman" w:cs="Times New Roman"/>
+          <w:sz w:val="24"/>
+          <w:szCs w:val="24"/>
+        </w:rPr>
+        <w:t>incluida</w:t>
+      </w:r>
+      <w:proofErr w:type="spellEnd"/>
+      <w:r>
+        <w:rPr>
+          <w:rFonts w:ascii="Times New Roman" w:hAnsi="Times New Roman" w:cs="Times New Roman"/>
+          <w:sz w:val="24"/>
+          <w:szCs w:val="24"/>
+        </w:rPr>
+        <w:t xml:space="preserve"> duas vezes</w:t>
+      </w:r>
+    </w:p>
+    <w:p>
+      <w:pPr>
+        <w:spacing w:after="0" w:line="360" w:lineRule="auto"/>
+        <w:rPr>
+          <w:rFonts w:ascii="Times New Roman" w:hAnsi="Times New Roman" w:cs="Times New Roman"/>
+          <w:b/>
+          <w:sz w:val="24"/>
+          <w:szCs w:val="24"/>
+        </w:rPr>
+      </w:pPr>
+      <w:r>
+        <w:rPr>
+          <w:rFonts w:ascii="Times New Roman" w:hAnsi="Times New Roman" w:cs="Times New Roman"/>
+          <w:b/>
+          <w:sz w:val="24"/>
+          <w:szCs w:val="24"/>
+        </w:rPr>
+        <w:tab/>
+        <w:t>#define _DOG_H_</w:t>
+      </w:r>
+    </w:p>
+    <w:p>
+      <w:pPr>
+        <w:spacing w:after="0" w:line="360" w:lineRule="auto"/>
+        <w:rPr>
+          <w:rFonts w:ascii="Times New Roman" w:hAnsi="Times New Roman" w:cs="Times New Roman"/>
+          <w:sz w:val="24"/>
+          <w:szCs w:val="24"/>
+        </w:rPr>
+      </w:pPr>
+      <w:r>
+        <w:rPr>
+          <w:rFonts w:ascii="Times New Roman" w:hAnsi="Times New Roman" w:cs="Times New Roman"/>
+          <w:b/>
+          <w:sz w:val="24"/>
+          <w:szCs w:val="24"/>
+        </w:rPr>
+        <w:tab/>
+      </w:r>
+      <w:proofErr w:type="spellStart"/>
+      <w:proofErr w:type="gramStart"/>
+      <w:r>
+        <w:rPr>
+          <w:rFonts w:ascii="Times New Roman" w:hAnsi="Times New Roman" w:cs="Times New Roman"/>
+          <w:sz w:val="24"/>
+          <w:szCs w:val="24"/>
+        </w:rPr>
+        <w:t>class</w:t>
+      </w:r>
+      <w:proofErr w:type="spellEnd"/>
+      <w:proofErr w:type="gramEnd"/>
+      <w:r>
+        <w:rPr>
+          <w:rFonts w:ascii="Times New Roman" w:hAnsi="Times New Roman" w:cs="Times New Roman"/>
+          <w:sz w:val="24"/>
+          <w:szCs w:val="24"/>
+        </w:rPr>
+        <w:t xml:space="preserve"> </w:t>
+      </w:r>
+      <w:proofErr w:type="spellStart"/>
+      <w:r>
+        <w:rPr>
+          <w:rFonts w:ascii="Times New Roman" w:hAnsi="Times New Roman" w:cs="Times New Roman"/>
+          <w:sz w:val="24"/>
+          <w:szCs w:val="24"/>
+        </w:rPr>
+        <w:t>Dog</w:t>
+      </w:r>
+      <w:proofErr w:type="spellEnd"/>
+    </w:p>
+    <w:p>
+      <w:pPr>
+        <w:spacing w:after="0" w:line="360" w:lineRule="auto"/>
+        <w:rPr>
+          <w:rFonts w:ascii="Times New Roman" w:hAnsi="Times New Roman" w:cs="Times New Roman"/>
+          <w:sz w:val="24"/>
+          <w:szCs w:val="24"/>
+        </w:rPr>
+      </w:pPr>
+      <w:r>
+        <w:rPr>
+          <w:rFonts w:ascii="Times New Roman" w:hAnsi="Times New Roman" w:cs="Times New Roman"/>
+          <w:sz w:val="24"/>
+          <w:szCs w:val="24"/>
+        </w:rPr>
+        <w:tab/>
+      </w:r>
+      <w:proofErr w:type="gramStart"/>
+      <w:r>
+        <w:rPr>
+          <w:rFonts w:ascii="Times New Roman" w:hAnsi="Times New Roman" w:cs="Times New Roman"/>
+          <w:sz w:val="24"/>
+          <w:szCs w:val="24"/>
+        </w:rPr>
+        <w:t>{</w:t>
+      </w:r>
+    </w:p>
+    <w:p>
+      <w:pPr>
+        <w:spacing w:after="0" w:line="360" w:lineRule="auto"/>
+        <w:rPr>
+          <w:rFonts w:ascii="Times New Roman" w:hAnsi="Times New Roman" w:cs="Times New Roman"/>
+          <w:sz w:val="24"/>
+          <w:szCs w:val="24"/>
+        </w:rPr>
+      </w:pPr>
+      <w:proofErr w:type="gramEnd"/>
+      <w:r>
+        <w:rPr>
+          <w:rFonts w:ascii="Times New Roman" w:hAnsi="Times New Roman" w:cs="Times New Roman"/>
+          <w:sz w:val="24"/>
+          <w:szCs w:val="24"/>
+        </w:rPr>
+        <w:tab/>
+      </w:r>
+      <w:proofErr w:type="spellStart"/>
+      <w:r>
+        <w:rPr>
+          <w:rFonts w:ascii="Times New Roman" w:hAnsi="Times New Roman" w:cs="Times New Roman"/>
+          <w:sz w:val="24"/>
+          <w:szCs w:val="24"/>
+        </w:rPr>
+        <w:t>Public</w:t>
+      </w:r>
+      <w:proofErr w:type="spellEnd"/>
+      <w:r>
+        <w:rPr>
+          <w:rFonts w:ascii="Times New Roman" w:hAnsi="Times New Roman" w:cs="Times New Roman"/>
+          <w:sz w:val="24"/>
+          <w:szCs w:val="24"/>
+        </w:rPr>
+        <w:t>:</w:t>
+      </w:r>
+    </w:p>
+    <w:p>
+      <w:pPr>
+        <w:spacing w:after="0" w:line="360" w:lineRule="auto"/>
+        <w:rPr>
+          <w:rFonts w:ascii="Times New Roman" w:hAnsi="Times New Roman" w:cs="Times New Roman"/>
+          <w:sz w:val="24"/>
+          <w:szCs w:val="24"/>
+        </w:rPr>
+      </w:pPr>
+      <w:r>
+        <w:rPr>
+          <w:rFonts w:ascii="Times New Roman" w:hAnsi="Times New Roman" w:cs="Times New Roman"/>
+          <w:sz w:val="24"/>
+          <w:szCs w:val="24"/>
+        </w:rPr>
+        <w:tab/>
+      </w:r>
+      <w:r>
+        <w:rPr>
+          <w:rFonts w:ascii="Times New Roman" w:hAnsi="Times New Roman" w:cs="Times New Roman"/>
+          <w:sz w:val="24"/>
+          <w:szCs w:val="24"/>
+        </w:rPr>
+        <w:tab/>
+      </w:r>
+      <w:proofErr w:type="spellStart"/>
+      <w:proofErr w:type="gramStart"/>
+      <w:r>
+        <w:rPr>
+          <w:rFonts w:ascii="Times New Roman" w:hAnsi="Times New Roman" w:cs="Times New Roman"/>
+          <w:sz w:val="24"/>
+          <w:szCs w:val="24"/>
+        </w:rPr>
+        <w:t>Dog</w:t>
+      </w:r>
+      <w:proofErr w:type="spellEnd"/>
+      <w:r>
+        <w:rPr>
+          <w:rFonts w:ascii="Times New Roman" w:hAnsi="Times New Roman" w:cs="Times New Roman"/>
+          <w:sz w:val="24"/>
+          <w:szCs w:val="24"/>
+        </w:rPr>
+        <w:t>(</w:t>
+      </w:r>
+      <w:proofErr w:type="gramEnd"/>
+      <w:r>
+        <w:rPr>
+          <w:rFonts w:ascii="Times New Roman" w:hAnsi="Times New Roman" w:cs="Times New Roman"/>
+          <w:sz w:val="24"/>
+          <w:szCs w:val="24"/>
+        </w:rPr>
+        <w:t>);</w:t>
+      </w:r>
+    </w:p>
+    <w:p>
+      <w:pPr>
+        <w:spacing w:after="0" w:line="360" w:lineRule="auto"/>
+        <w:rPr>
+          <w:rFonts w:ascii="Times New Roman" w:hAnsi="Times New Roman" w:cs="Times New Roman"/>
+          <w:sz w:val="24"/>
+          <w:szCs w:val="24"/>
+        </w:rPr>
+      </w:pPr>
+      <w:r>
+        <w:rPr>
+          <w:rFonts w:ascii="Times New Roman" w:hAnsi="Times New Roman" w:cs="Times New Roman"/>
+          <w:sz w:val="24"/>
+          <w:szCs w:val="24"/>
+        </w:rPr>
+        <w:tab/>
+      </w:r>
+      <w:r>
+        <w:rPr>
+          <w:rFonts w:ascii="Times New Roman" w:hAnsi="Times New Roman" w:cs="Times New Roman"/>
+          <w:sz w:val="24"/>
+          <w:szCs w:val="24"/>
+        </w:rPr>
+        <w:tab/>
+      </w:r>
+      <w:proofErr w:type="spellStart"/>
+      <w:r>
+        <w:rPr>
+          <w:rFonts w:ascii="Times New Roman" w:hAnsi="Times New Roman" w:cs="Times New Roman"/>
+          <w:sz w:val="24"/>
+          <w:szCs w:val="24"/>
+        </w:rPr>
+        <w:t>Void</w:t>
+      </w:r>
+      <w:proofErr w:type="spellEnd"/>
+      <w:r>
+        <w:rPr>
+          <w:rFonts w:ascii="Times New Roman" w:hAnsi="Times New Roman" w:cs="Times New Roman"/>
+          <w:sz w:val="24"/>
+          <w:szCs w:val="24"/>
+        </w:rPr>
+        <w:t xml:space="preserve"> </w:t>
+      </w:r>
+      <w:proofErr w:type="gramStart"/>
+      <w:r>
+        <w:rPr>
+          <w:rFonts w:ascii="Times New Roman" w:hAnsi="Times New Roman" w:cs="Times New Roman"/>
+          <w:sz w:val="24"/>
+          <w:szCs w:val="24"/>
+        </w:rPr>
+        <w:t>Latir(</w:t>
+      </w:r>
+      <w:proofErr w:type="gramEnd"/>
+      <w:r>
+        <w:rPr>
+          <w:rFonts w:ascii="Times New Roman" w:hAnsi="Times New Roman" w:cs="Times New Roman"/>
+          <w:sz w:val="24"/>
+          <w:szCs w:val="24"/>
+        </w:rPr>
+        <w:t>);</w:t>
+      </w:r>
+    </w:p>
+    <w:p>
+      <w:pPr>
+        <w:spacing w:after="0" w:line="360" w:lineRule="auto"/>
+        <w:rPr>
+          <w:rFonts w:ascii="Times New Roman" w:hAnsi="Times New Roman" w:cs="Times New Roman"/>
+          <w:sz w:val="24"/>
+          <w:szCs w:val="24"/>
+        </w:rPr>
+      </w:pPr>
+      <w:r>
+        <w:rPr>
+          <w:rFonts w:ascii="Times New Roman" w:hAnsi="Times New Roman" w:cs="Times New Roman"/>
+          <w:sz w:val="24"/>
+          <w:szCs w:val="24"/>
+        </w:rPr>
+        <w:tab/>
+        <w:t>Private:</w:t>
+      </w:r>
       <w:bookmarkStart w:id="0" w:name="_GoBack"/>
       <w:bookmarkEnd w:id="0"/>
+    </w:p>
+    <w:p>
+      <w:pPr>
+        <w:spacing w:after="0" w:line="360" w:lineRule="auto"/>
+        <w:rPr>
+          <w:rFonts w:ascii="Times New Roman" w:hAnsi="Times New Roman" w:cs="Times New Roman"/>
+          <w:sz w:val="24"/>
+          <w:szCs w:val="24"/>
+        </w:rPr>
+      </w:pPr>
+      <w:r>
+        <w:rPr>
+          <w:rFonts w:ascii="Times New Roman" w:hAnsi="Times New Roman" w:cs="Times New Roman"/>
+          <w:sz w:val="24"/>
+          <w:szCs w:val="24"/>
+        </w:rPr>
+        <w:tab/>
+      </w:r>
+      <w:r>
+        <w:rPr>
+          <w:rFonts w:ascii="Times New Roman" w:hAnsi="Times New Roman" w:cs="Times New Roman"/>
+          <w:sz w:val="24"/>
+          <w:szCs w:val="24"/>
+        </w:rPr>
+        <w:tab/>
+      </w:r>
+      <w:proofErr w:type="spellStart"/>
+      <w:r>
+        <w:rPr>
+          <w:rFonts w:ascii="Times New Roman" w:hAnsi="Times New Roman" w:cs="Times New Roman"/>
+          <w:sz w:val="24"/>
+          <w:szCs w:val="24"/>
+        </w:rPr>
+        <w:t>Int</w:t>
+      </w:r>
+      <w:proofErr w:type="spellEnd"/>
+      <w:r>
+        <w:rPr>
+          <w:rFonts w:ascii="Times New Roman" w:hAnsi="Times New Roman" w:cs="Times New Roman"/>
+          <w:sz w:val="24"/>
+          <w:szCs w:val="24"/>
+        </w:rPr>
+        <w:t xml:space="preserve"> </w:t>
+      </w:r>
+      <w:proofErr w:type="spellStart"/>
+      <w:proofErr w:type="gramStart"/>
+      <w:r>
+        <w:rPr>
+          <w:rFonts w:ascii="Times New Roman" w:hAnsi="Times New Roman" w:cs="Times New Roman"/>
+          <w:sz w:val="24"/>
+          <w:szCs w:val="24"/>
+        </w:rPr>
+        <w:t>numLatidos</w:t>
+      </w:r>
+      <w:proofErr w:type="spellEnd"/>
+      <w:proofErr w:type="gramEnd"/>
+      <w:r>
+        <w:rPr>
+          <w:rFonts w:ascii="Times New Roman" w:hAnsi="Times New Roman" w:cs="Times New Roman"/>
+          <w:sz w:val="24"/>
+          <w:szCs w:val="24"/>
+        </w:rPr>
+        <w:t>;</w:t>
+      </w:r>
+    </w:p>
+    <w:p>
+      <w:pPr>
+        <w:spacing w:after="0" w:line="360" w:lineRule="auto"/>
+        <w:ind w:firstLine="708"/>
+        <w:rPr>
+          <w:rFonts w:ascii="Times New Roman" w:hAnsi="Times New Roman" w:cs="Times New Roman"/>
+          <w:sz w:val="24"/>
+          <w:szCs w:val="24"/>
+        </w:rPr>
+      </w:pPr>
+      <w:proofErr w:type="gramStart"/>
+      <w:r>
+        <w:rPr>
+          <w:rFonts w:ascii="Times New Roman" w:hAnsi="Times New Roman" w:cs="Times New Roman"/>
+          <w:sz w:val="24"/>
+          <w:szCs w:val="24"/>
+        </w:rPr>
+        <w:t>}</w:t>
+      </w:r>
+      <w:proofErr w:type="gramEnd"/>
+      <w:r>
+        <w:rPr>
+          <w:rFonts w:ascii="Times New Roman" w:hAnsi="Times New Roman" w:cs="Times New Roman"/>
+          <w:sz w:val="24"/>
+          <w:szCs w:val="24"/>
+        </w:rPr>
+        <w:t>;</w:t>
+      </w:r>
+    </w:p>
+    <w:p>
+      <w:pPr>
+        <w:spacing w:after="0" w:line="360" w:lineRule="auto"/>
+        <w:ind w:firstLine="708"/>
+        <w:rPr>
+          <w:rFonts w:ascii="Times New Roman" w:hAnsi="Times New Roman" w:cs="Times New Roman"/>
+          <w:b/>
+          <w:sz w:val="24"/>
+          <w:szCs w:val="24"/>
+        </w:rPr>
+      </w:pPr>
+      <w:r>
+        <w:rPr>
+          <w:rFonts w:ascii="Times New Roman" w:hAnsi="Times New Roman" w:cs="Times New Roman"/>
+          <w:b/>
+          <w:sz w:val="24"/>
+          <w:szCs w:val="24"/>
+        </w:rPr>
+        <w:t>#</w:t>
+      </w:r>
+      <w:proofErr w:type="spellStart"/>
+      <w:r>
+        <w:rPr>
+          <w:rFonts w:ascii="Times New Roman" w:hAnsi="Times New Roman" w:cs="Times New Roman"/>
+          <w:b/>
+          <w:sz w:val="24"/>
+          <w:szCs w:val="24"/>
+        </w:rPr>
+        <w:t>endif</w:t>
+      </w:r>
+      <w:proofErr w:type="spellEnd"/>
+    </w:p>
+    <w:p>
+      <w:pPr>
+        <w:spacing w:after="0" w:line="360" w:lineRule="auto"/>
+        <w:rPr>
+          <w:rFonts w:ascii="Times New Roman" w:hAnsi="Times New Roman" w:cs="Times New Roman"/>
+          <w:b/>
+          <w:sz w:val="24"/>
+          <w:szCs w:val="24"/>
+        </w:rPr>
+      </w:pPr>
+      <w:proofErr w:type="gramStart"/>
+      <w:r>
+        <w:rPr>
+          <w:rFonts w:ascii="Times New Roman" w:hAnsi="Times New Roman" w:cs="Times New Roman"/>
+          <w:b/>
+          <w:sz w:val="24"/>
+          <w:szCs w:val="24"/>
+        </w:rPr>
+        <w:t>dog</w:t>
+      </w:r>
+      <w:proofErr w:type="gramEnd"/>
+      <w:r>
+        <w:rPr>
+          <w:rFonts w:ascii="Times New Roman" w:hAnsi="Times New Roman" w:cs="Times New Roman"/>
+          <w:b/>
+          <w:sz w:val="24"/>
+          <w:szCs w:val="24"/>
+        </w:rPr>
+        <w:t>.cpp</w:t>
+      </w:r>
+    </w:p>
+    <w:p>
+      <w:pPr>
+        <w:spacing w:after="0" w:line="360" w:lineRule="auto"/>
+        <w:ind w:left="708"/>
+        <w:rPr>
+          <w:rFonts w:ascii="Times New Roman" w:hAnsi="Times New Roman" w:cs="Times New Roman"/>
+          <w:sz w:val="24"/>
+          <w:szCs w:val="24"/>
+        </w:rPr>
+      </w:pPr>
+      <w:r>
+        <w:rPr>
+          <w:rFonts w:ascii="Times New Roman" w:hAnsi="Times New Roman" w:cs="Times New Roman"/>
+          <w:sz w:val="24"/>
+          <w:szCs w:val="24"/>
+        </w:rPr>
+        <w:t>#include “</w:t>
+      </w:r>
+      <w:proofErr w:type="spellStart"/>
+      <w:proofErr w:type="gramStart"/>
+      <w:r>
+        <w:rPr>
+          <w:rFonts w:ascii="Times New Roman" w:hAnsi="Times New Roman" w:cs="Times New Roman"/>
+          <w:sz w:val="24"/>
+          <w:szCs w:val="24"/>
+        </w:rPr>
+        <w:t>dog.</w:t>
+      </w:r>
+      <w:proofErr w:type="gramEnd"/>
+      <w:r>
+        <w:rPr>
+          <w:rFonts w:ascii="Times New Roman" w:hAnsi="Times New Roman" w:cs="Times New Roman"/>
+          <w:sz w:val="24"/>
+          <w:szCs w:val="24"/>
+        </w:rPr>
+        <w:t>h</w:t>
+      </w:r>
+      <w:proofErr w:type="spellEnd"/>
+      <w:r>
+        <w:rPr>
+          <w:rFonts w:ascii="Times New Roman" w:hAnsi="Times New Roman" w:cs="Times New Roman"/>
+          <w:sz w:val="24"/>
+          <w:szCs w:val="24"/>
+        </w:rPr>
+        <w:t>”</w:t>
+      </w:r>
+    </w:p>
+    <w:p>
+      <w:pPr>
+        <w:spacing w:after="0" w:line="360" w:lineRule="auto"/>
+        <w:ind w:left="708"/>
+        <w:rPr>
+          <w:rFonts w:ascii="Times New Roman" w:hAnsi="Times New Roman" w:cs="Times New Roman"/>
+          <w:b/>
+          <w:sz w:val="24"/>
+          <w:szCs w:val="24"/>
+        </w:rPr>
+      </w:pPr>
+      <w:r>
+        <w:rPr>
+          <w:rFonts w:ascii="Times New Roman" w:hAnsi="Times New Roman" w:cs="Times New Roman"/>
+          <w:b/>
+          <w:sz w:val="24"/>
+          <w:szCs w:val="24"/>
+        </w:rPr>
+        <w:t>/*No include, a diferença entre include “</w:t>
+      </w:r>
+      <w:proofErr w:type="spellStart"/>
+      <w:proofErr w:type="gramStart"/>
+      <w:r>
+        <w:rPr>
+          <w:rFonts w:ascii="Times New Roman" w:hAnsi="Times New Roman" w:cs="Times New Roman"/>
+          <w:b/>
+          <w:sz w:val="24"/>
+          <w:szCs w:val="24"/>
+        </w:rPr>
+        <w:t>bla.</w:t>
+      </w:r>
+      <w:proofErr w:type="gramEnd"/>
+      <w:r>
+        <w:rPr>
+          <w:rFonts w:ascii="Times New Roman" w:hAnsi="Times New Roman" w:cs="Times New Roman"/>
+          <w:b/>
+          <w:sz w:val="24"/>
+          <w:szCs w:val="24"/>
+        </w:rPr>
+        <w:t>h</w:t>
+      </w:r>
+      <w:proofErr w:type="spellEnd"/>
+      <w:r>
+        <w:rPr>
+          <w:rFonts w:ascii="Times New Roman" w:hAnsi="Times New Roman" w:cs="Times New Roman"/>
+          <w:b/>
+          <w:sz w:val="24"/>
+          <w:szCs w:val="24"/>
+        </w:rPr>
+        <w:t>” e include&lt;</w:t>
+      </w:r>
+      <w:proofErr w:type="spellStart"/>
+      <w:r>
+        <w:rPr>
+          <w:rFonts w:ascii="Times New Roman" w:hAnsi="Times New Roman" w:cs="Times New Roman"/>
+          <w:b/>
+          <w:sz w:val="24"/>
+          <w:szCs w:val="24"/>
+        </w:rPr>
+        <w:t>bla.h</w:t>
+      </w:r>
+      <w:proofErr w:type="spellEnd"/>
+      <w:r>
+        <w:rPr>
+          <w:rFonts w:ascii="Times New Roman" w:hAnsi="Times New Roman" w:cs="Times New Roman"/>
+          <w:b/>
+          <w:sz w:val="24"/>
+          <w:szCs w:val="24"/>
+        </w:rPr>
+        <w:t>&gt;, é que com as aspas, procura-se no diretório, enquanto com os sinais de menor e maior que procura-se nos diretórios padrões do compilador*/</w:t>
+      </w:r>
+    </w:p>
+    <w:p>
+      <w:pPr>
+        <w:spacing w:after="0" w:line="360" w:lineRule="auto"/>
+        <w:rPr>
+          <w:rFonts w:ascii="Times New Roman" w:hAnsi="Times New Roman" w:cs="Times New Roman"/>
+          <w:sz w:val="24"/>
+          <w:szCs w:val="24"/>
+        </w:rPr>
+      </w:pPr>
+      <w:r>
+        <w:rPr>
+          <w:rFonts w:ascii="Times New Roman" w:hAnsi="Times New Roman" w:cs="Times New Roman"/>
+          <w:sz w:val="24"/>
+          <w:szCs w:val="24"/>
+        </w:rPr>
+        <w:tab/>
+      </w:r>
+      <w:proofErr w:type="spellStart"/>
+      <w:r>
+        <w:rPr>
+          <w:rFonts w:ascii="Times New Roman" w:hAnsi="Times New Roman" w:cs="Times New Roman"/>
+          <w:sz w:val="24"/>
+          <w:szCs w:val="24"/>
+        </w:rPr>
+        <w:t>Dog</w:t>
+      </w:r>
+      <w:proofErr w:type="spellEnd"/>
+      <w:proofErr w:type="gramStart"/>
+      <w:r>
+        <w:rPr>
+          <w:rFonts w:ascii="Times New Roman" w:hAnsi="Times New Roman" w:cs="Times New Roman"/>
+          <w:sz w:val="24"/>
+          <w:szCs w:val="24"/>
+        </w:rPr>
+        <w:t>::</w:t>
+      </w:r>
+      <w:proofErr w:type="spellStart"/>
+      <w:proofErr w:type="gramEnd"/>
+      <w:r>
+        <w:rPr>
+          <w:rFonts w:ascii="Times New Roman" w:hAnsi="Times New Roman" w:cs="Times New Roman"/>
+          <w:sz w:val="24"/>
+          <w:szCs w:val="24"/>
+        </w:rPr>
+        <w:t>Dog</w:t>
+      </w:r>
+      <w:proofErr w:type="spellEnd"/>
+      <w:r>
+        <w:rPr>
+          <w:rFonts w:ascii="Times New Roman" w:hAnsi="Times New Roman" w:cs="Times New Roman"/>
+          <w:sz w:val="24"/>
+          <w:szCs w:val="24"/>
+        </w:rPr>
+        <w:t>() //Continua próxima aula</w:t>
+      </w:r>
     </w:p>
     <w:sectPr>
       <w:pgSz w:w="11906" w:h="16838"/>

</xml_diff>